<commit_message>
My ninja vamos tirando
</commit_message>
<xml_diff>
--- a/BASES DE DATOS I.docx
+++ b/BASES DE DATOS I.docx
@@ -817,15 +817,153 @@
           <w:rFonts w:ascii="Arial" w:hAnsi="Arial" w:cs="Arial"/>
           <w:sz w:val="20"/>
         </w:rPr>
-        <w:t xml:space="preserve">Las bases de datos se diseñan de una manera </w:t>
+        <w:t xml:space="preserve">En este punto trataremos una parte fundamental del ciclo de vida de un sistema de información como son las bases de datos, nos referimos al diseño. Antes de comenzar a explicar esta fase, es importante recordar por donde hemos pasado antes de llegar aquí ya que se realizarán suposiciones basadas en estos pasos previos. Existen dos fases previas al diseño, una es el estudio de factibilidad, donde se debate y estudia los límites del proyecto y si este se encuentra acotado entre estos o se encuentra fuera del alcance de las herramientas de las que disponemos, la otra fase es la recolección y análisis de requerimientos, esta fase es extremadamente importante, una buena recolección de requisitos antes de empezar a diseñar una base de datos puede suponer </w:t>
+      </w:r>
+      <w:r>
+        <w:rPr>
+          <w:rFonts w:ascii="Arial" w:hAnsi="Arial" w:cs="Arial"/>
+          <w:sz w:val="20"/>
+        </w:rPr>
+        <w:t>aliviar el proceso en gran medida, de la misma forma, un error en esta fase supondrá un desastre difícil de reparar si no se detecta a tiempo. Sabiendo esto, podemos comenzar a tratar el diseño de una base de datos.</w:t>
+      </w:r>
+    </w:p>
+    <w:p>
+      <w:pPr>
+        <w:pStyle w:val="Sinespaciado"/>
+        <w:spacing w:before="240" w:after="240"/>
+        <w:rPr>
+          <w:rFonts w:ascii="Arial" w:hAnsi="Arial" w:cs="Arial"/>
+          <w:sz w:val="20"/>
+        </w:rPr>
+      </w:pPr>
+      <w:r>
+        <w:rPr>
+          <w:rFonts w:ascii="Arial" w:hAnsi="Arial" w:cs="Arial"/>
+          <w:sz w:val="20"/>
+        </w:rPr>
+        <w:t xml:space="preserve">El diseño </w:t>
+      </w:r>
+      <w:r>
+        <w:rPr>
+          <w:rFonts w:ascii="Arial" w:hAnsi="Arial" w:cs="Arial"/>
+          <w:sz w:val="20"/>
+        </w:rPr>
+        <w:t xml:space="preserve">de BD </w:t>
+      </w:r>
+      <w:r>
+        <w:rPr>
+          <w:rFonts w:ascii="Arial" w:hAnsi="Arial" w:cs="Arial"/>
+          <w:sz w:val="20"/>
+        </w:rPr>
+        <w:t xml:space="preserve">es un proceso dividido en fases, estas fases son 3, diseño conceptual, lógico y físico. </w:t>
+      </w:r>
+      <w:r>
+        <w:rPr>
+          <w:rFonts w:ascii="Arial" w:hAnsi="Arial" w:cs="Arial"/>
+          <w:sz w:val="20"/>
+        </w:rPr>
+        <w:t xml:space="preserve">La primera fase del diseño de BD denominada diseño conceptual </w:t>
       </w:r>
       <w:bookmarkStart w:id="0" w:name="_GoBack"/>
       <w:bookmarkEnd w:id="0"/>
     </w:p>
+    <w:p>
+      <w:r>
+        <w:br w:type="page"/>
+      </w:r>
+    </w:p>
+    <w:p>
+      <w:pPr>
+        <w:pStyle w:val="Sinespaciado"/>
+        <w:spacing w:before="240" w:after="240"/>
+        <w:rPr>
+          <w:rFonts w:ascii="Bahnschrift Light" w:hAnsi="Bahnschrift Light" w:cs="Arial"/>
+          <w:sz w:val="36"/>
+          <w:u w:val="single"/>
+        </w:rPr>
+      </w:pPr>
+      <w:r>
+        <w:rPr>
+          <w:noProof/>
+        </w:rPr>
+        <w:lastRenderedPageBreak/>
+        <w:drawing>
+          <wp:anchor distT="0" distB="0" distL="114300" distR="114300" simplePos="0" relativeHeight="251662336" behindDoc="0" locked="0" layoutInCell="1" allowOverlap="1">
+            <wp:simplePos x="0" y="0"/>
+            <wp:positionH relativeFrom="margin">
+              <wp:align>center</wp:align>
+            </wp:positionH>
+            <wp:positionV relativeFrom="paragraph">
+              <wp:posOffset>2714625</wp:posOffset>
+            </wp:positionV>
+            <wp:extent cx="8779510" cy="4276090"/>
+            <wp:effectExtent l="3810" t="0" r="6350" b="6350"/>
+            <wp:wrapTopAndBottom/>
+            <wp:docPr id="3" name="Imagen 3"/>
+            <wp:cNvGraphicFramePr>
+              <a:graphicFrameLocks xmlns:a="http://schemas.openxmlformats.org/drawingml/2006/main" noChangeAspect="1"/>
+            </wp:cNvGraphicFramePr>
+            <a:graphic xmlns:a="http://schemas.openxmlformats.org/drawingml/2006/main">
+              <a:graphicData uri="http://schemas.openxmlformats.org/drawingml/2006/picture">
+                <pic:pic xmlns:pic="http://schemas.openxmlformats.org/drawingml/2006/picture">
+                  <pic:nvPicPr>
+                    <pic:cNvPr id="0" name="Picture 1"/>
+                    <pic:cNvPicPr>
+                      <a:picLocks noChangeAspect="1" noChangeArrowheads="1"/>
+                    </pic:cNvPicPr>
+                  </pic:nvPicPr>
+                  <pic:blipFill>
+                    <a:blip r:embed="rId13">
+                      <a:extLst>
+                        <a:ext uri="{28A0092B-C50C-407E-A947-70E740481C1C}">
+                          <a14:useLocalDpi xmlns:a14="http://schemas.microsoft.com/office/drawing/2010/main" val="0"/>
+                        </a:ext>
+                      </a:extLst>
+                    </a:blip>
+                    <a:srcRect/>
+                    <a:stretch>
+                      <a:fillRect/>
+                    </a:stretch>
+                  </pic:blipFill>
+                  <pic:spPr bwMode="auto">
+                    <a:xfrm rot="5400000">
+                      <a:off x="0" y="0"/>
+                      <a:ext cx="8779510" cy="4276090"/>
+                    </a:xfrm>
+                    <a:prstGeom prst="rect">
+                      <a:avLst/>
+                    </a:prstGeom>
+                    <a:noFill/>
+                    <a:ln>
+                      <a:noFill/>
+                    </a:ln>
+                  </pic:spPr>
+                </pic:pic>
+              </a:graphicData>
+            </a:graphic>
+            <wp14:sizeRelH relativeFrom="margin">
+              <wp14:pctWidth>0</wp14:pctWidth>
+            </wp14:sizeRelH>
+            <wp14:sizeRelV relativeFrom="margin">
+              <wp14:pctHeight>0</wp14:pctHeight>
+            </wp14:sizeRelV>
+          </wp:anchor>
+        </w:drawing>
+      </w:r>
+      <w:r>
+        <w:rPr>
+          <w:rFonts w:ascii="Bahnschrift Light" w:hAnsi="Bahnschrift Light" w:cs="Arial"/>
+          <w:sz w:val="36"/>
+          <w:u w:val="single"/>
+        </w:rPr>
+        <w:t>Esquema E-R</w:t>
+      </w:r>
+    </w:p>
+    <w:p/>
     <w:sectPr>
-      <w:footerReference w:type="first" r:id="rId13"/>
+      <w:footerReference w:type="first" r:id="rId14"/>
       <w:pgSz w:w="11906" w:h="16838"/>
-      <w:pgMar w:top="1134" w:right="1701" w:bottom="1417" w:left="1701" w:header="680" w:footer="1474" w:gutter="0"/>
+      <w:pgMar w:top="1134" w:right="1701" w:bottom="1134" w:left="1701" w:header="680" w:footer="1474" w:gutter="0"/>
       <w:cols w:space="708"/>
       <w:titlePg/>
       <w:docGrid w:linePitch="360"/>

</xml_diff>

<commit_message>
Esquemas a mi Word
</commit_message>
<xml_diff>
--- a/BASES DE DATOS I.docx
+++ b/BASES DE DATOS I.docx
@@ -1,6 +1,6 @@
 
 <file path=word/document.xml><?xml version="1.0" encoding="utf-8"?>
-<w:document xmlns:wpc="http://schemas.microsoft.com/office/word/2010/wordprocessingCanvas" xmlns:cx="http://schemas.microsoft.com/office/drawing/2014/chartex" xmlns:cx1="http://schemas.microsoft.com/office/drawing/2015/9/8/chartex" xmlns:mc="http://schemas.openxmlformats.org/markup-compatibility/2006" xmlns:o="urn:schemas-microsoft-com:office:office" xmlns:r="http://schemas.openxmlformats.org/officeDocument/2006/relationships" xmlns:m="http://schemas.openxmlformats.org/officeDocument/2006/math" xmlns:v="urn:schemas-microsoft-com:vml" xmlns:wp14="http://schemas.microsoft.com/office/word/2010/wordprocessingDrawing" xmlns:wp="http://schemas.openxmlformats.org/drawingml/2006/wordprocessingDrawing" xmlns:w10="urn:schemas-microsoft-com:office:word" xmlns:w="http://schemas.openxmlformats.org/wordprocessingml/2006/main" xmlns:w14="http://schemas.microsoft.com/office/word/2010/wordml" xmlns:w15="http://schemas.microsoft.com/office/word/2012/wordml" xmlns:w16se="http://schemas.microsoft.com/office/word/2015/wordml/symex" xmlns:wpg="http://schemas.microsoft.com/office/word/2010/wordprocessingGroup" xmlns:wpi="http://schemas.microsoft.com/office/word/2010/wordprocessingInk" xmlns:wne="http://schemas.microsoft.com/office/word/2006/wordml" xmlns:wps="http://schemas.microsoft.com/office/word/2010/wordprocessingShape" mc:Ignorable="w14 w15 w16se wp14">
+<w:document xmlns:wpc="http://schemas.microsoft.com/office/word/2010/wordprocessingCanvas" xmlns:cx="http://schemas.microsoft.com/office/drawing/2014/chartex" xmlns:cx1="http://schemas.microsoft.com/office/drawing/2015/9/8/chartex" xmlns:cx2="http://schemas.microsoft.com/office/drawing/2015/10/21/chartex" xmlns:cx3="http://schemas.microsoft.com/office/drawing/2016/5/9/chartex" xmlns:cx4="http://schemas.microsoft.com/office/drawing/2016/5/10/chartex" xmlns:cx5="http://schemas.microsoft.com/office/drawing/2016/5/11/chartex" xmlns:cx6="http://schemas.microsoft.com/office/drawing/2016/5/12/chartex" xmlns:cx7="http://schemas.microsoft.com/office/drawing/2016/5/13/chartex" xmlns:cx8="http://schemas.microsoft.com/office/drawing/2016/5/14/chartex" xmlns:mc="http://schemas.openxmlformats.org/markup-compatibility/2006" xmlns:aink="http://schemas.microsoft.com/office/drawing/2016/ink" xmlns:am3d="http://schemas.microsoft.com/office/drawing/2017/model3d" xmlns:o="urn:schemas-microsoft-com:office:office" xmlns:r="http://schemas.openxmlformats.org/officeDocument/2006/relationships" xmlns:m="http://schemas.openxmlformats.org/officeDocument/2006/math" xmlns:v="urn:schemas-microsoft-com:vml" xmlns:wp14="http://schemas.microsoft.com/office/word/2010/wordprocessingDrawing" xmlns:wp="http://schemas.openxmlformats.org/drawingml/2006/wordprocessingDrawing" xmlns:w10="urn:schemas-microsoft-com:office:word" xmlns:w="http://schemas.openxmlformats.org/wordprocessingml/2006/main" xmlns:w14="http://schemas.microsoft.com/office/word/2010/wordml" xmlns:w15="http://schemas.microsoft.com/office/word/2012/wordml" xmlns:w16cid="http://schemas.microsoft.com/office/word/2016/wordml/cid" xmlns:w16se="http://schemas.microsoft.com/office/word/2015/wordml/symex" xmlns:wpg="http://schemas.microsoft.com/office/word/2010/wordprocessingGroup" xmlns:wpi="http://schemas.microsoft.com/office/word/2010/wordprocessingInk" xmlns:wne="http://schemas.microsoft.com/office/word/2006/wordml" xmlns:wps="http://schemas.microsoft.com/office/word/2010/wordprocessingShape" mc:Ignorable="w14 w15 w16se w16cid wp14">
   <w:body>
     <w:p>
       <w:pPr>
@@ -109,7 +109,7 @@
               </wp:anchor>
             </w:drawing>
           </mc:Choice>
-          <mc:Fallback xmlns:cx2="http://schemas.microsoft.com/office/drawing/2015/10/21/chartex" xmlns:cx3="http://schemas.microsoft.com/office/drawing/2016/5/9/chartex" xmlns:cx4="http://schemas.microsoft.com/office/drawing/2016/5/10/chartex" xmlns:cx5="http://schemas.microsoft.com/office/drawing/2016/5/11/chartex" xmlns:cx6="http://schemas.microsoft.com/office/drawing/2016/5/12/chartex" xmlns:cx7="http://schemas.microsoft.com/office/drawing/2016/5/13/chartex" xmlns:cx8="http://schemas.microsoft.com/office/drawing/2016/5/14/chartex" xmlns:aink="http://schemas.microsoft.com/office/drawing/2016/ink" xmlns:am3d="http://schemas.microsoft.com/office/drawing/2017/model3d" xmlns:w16cid="http://schemas.microsoft.com/office/word/2016/wordml/cid">
+          <mc:Fallback>
             <w:pict>
               <v:group w14:anchorId="629E6C64" id="Grupo 12" o:spid="_x0000_s1026" style="position:absolute;margin-left:0;margin-top:-70.55pt;width:603.9pt;height:70.5pt;z-index:-251655168;mso-position-horizontal:left;mso-position-horizontal-relative:page;mso-width-relative:margin;mso-height-relative:margin" coordorigin="-11138,-16409" coordsize="76700,8953" o:gfxdata="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">
                 <v:shapetype id="_x0000_t75" coordsize="21600,21600" o:spt="75" o:preferrelative="t" path="m@4@5l@4@11@9@11@9@5xe" filled="f" stroked="f">
@@ -498,6 +498,28 @@
           <w:rFonts w:ascii="Bahnschrift Light" w:hAnsi="Bahnschrift Light" w:cs="Arial"/>
           <w:sz w:val="28"/>
         </w:rPr>
+        <w:t>Esquema Físico</w:t>
+      </w:r>
+    </w:p>
+    <w:p>
+      <w:pPr>
+        <w:pStyle w:val="Sinespaciado"/>
+        <w:numPr>
+          <w:ilvl w:val="0"/>
+          <w:numId w:val="2"/>
+        </w:numPr>
+        <w:spacing w:before="240" w:after="240"/>
+        <w:ind w:left="714" w:hanging="357"/>
+        <w:rPr>
+          <w:rFonts w:ascii="Bahnschrift Light" w:hAnsi="Bahnschrift Light" w:cs="Arial"/>
+          <w:sz w:val="28"/>
+        </w:rPr>
+      </w:pPr>
+      <w:r>
+        <w:rPr>
+          <w:rFonts w:ascii="Bahnschrift Light" w:hAnsi="Bahnschrift Light" w:cs="Arial"/>
+          <w:sz w:val="28"/>
+        </w:rPr>
         <w:t>Consultas y resultados</w:t>
       </w:r>
     </w:p>
@@ -937,8 +959,6 @@
         </w:rPr>
         <w:t>Por último, la tercera fase del diseño de bases de datos es el diseño físico, esta fase parte también del esquema de la fase anterior, el esquema lógico y pretende crear el esquema físico, el cual cuenta con las estructuras de almacenamiento y métodos para acceder a la información. Esta fase da lugar a la posterior implementación de la base de datos mediante el SGBD deseado</w:t>
       </w:r>
-      <w:bookmarkStart w:id="0" w:name="_GoBack"/>
-      <w:bookmarkEnd w:id="0"/>
     </w:p>
     <w:p>
       <w:r>
@@ -1033,9 +1053,423 @@
         <w:t>Esquema E-R</w:t>
       </w:r>
     </w:p>
+    <w:p>
+      <w:pPr>
+        <w:pStyle w:val="Sinespaciado"/>
+        <w:spacing w:before="240" w:after="240"/>
+        <w:rPr>
+          <w:rFonts w:ascii="Bahnschrift Light" w:hAnsi="Bahnschrift Light" w:cs="Arial"/>
+          <w:sz w:val="36"/>
+          <w:u w:val="single"/>
+        </w:rPr>
+      </w:pPr>
+      <w:r>
+        <w:rPr>
+          <w:rFonts w:ascii="Bahnschrift Light" w:hAnsi="Bahnschrift Light" w:cs="Arial"/>
+          <w:sz w:val="36"/>
+          <w:u w:val="single"/>
+        </w:rPr>
+        <w:lastRenderedPageBreak/>
+        <w:t>Esquema Relacional</w:t>
+      </w:r>
+    </w:p>
+    <w:p>
+      <w:proofErr w:type="gramStart"/>
+      <w:r>
+        <w:rPr>
+          <w:b/>
+        </w:rPr>
+        <w:t>Propietarios</w:t>
+      </w:r>
+      <w:r>
+        <w:t>(</w:t>
+      </w:r>
+      <w:proofErr w:type="spellStart"/>
+      <w:proofErr w:type="gramEnd"/>
+      <w:r>
+        <w:rPr>
+          <w:u w:val="single"/>
+        </w:rPr>
+        <w:t>dni</w:t>
+      </w:r>
+      <w:proofErr w:type="spellEnd"/>
+      <w:r>
+        <w:t xml:space="preserve"> , nombre, apellidos, calle, numero, piso)</w:t>
+      </w:r>
+    </w:p>
+    <w:p>
+      <w:proofErr w:type="gramStart"/>
+      <w:r>
+        <w:rPr>
+          <w:b/>
+        </w:rPr>
+        <w:t>Viviendas</w:t>
+      </w:r>
+      <w:r>
+        <w:t>(</w:t>
+      </w:r>
+      <w:proofErr w:type="spellStart"/>
+      <w:proofErr w:type="gramEnd"/>
+      <w:r>
+        <w:rPr>
+          <w:u w:val="single"/>
+        </w:rPr>
+        <w:t>nº</w:t>
+      </w:r>
+      <w:proofErr w:type="spellEnd"/>
+      <w:r>
+        <w:rPr>
+          <w:u w:val="single"/>
+        </w:rPr>
+        <w:t xml:space="preserve"> catastro</w:t>
+      </w:r>
+      <w:r>
+        <w:t xml:space="preserve">, calle, número, piso, </w:t>
+      </w:r>
+      <w:proofErr w:type="spellStart"/>
+      <w:r>
+        <w:t>precioTasacion</w:t>
+      </w:r>
+      <w:proofErr w:type="spellEnd"/>
+      <w:r>
+        <w:t xml:space="preserve">, m^2, </w:t>
+      </w:r>
+      <w:proofErr w:type="spellStart"/>
+      <w:r>
+        <w:t>idBarrios</w:t>
+      </w:r>
+      <w:proofErr w:type="spellEnd"/>
+      <w:r>
+        <w:t xml:space="preserve">, </w:t>
+      </w:r>
+      <w:proofErr w:type="spellStart"/>
+      <w:r>
+        <w:t>dni</w:t>
+      </w:r>
+      <w:proofErr w:type="spellEnd"/>
+      <w:r>
+        <w:t>)</w:t>
+      </w:r>
+    </w:p>
+    <w:p>
+      <w:proofErr w:type="gramStart"/>
+      <w:r>
+        <w:rPr>
+          <w:b/>
+        </w:rPr>
+        <w:t>Ocupantes</w:t>
+      </w:r>
+      <w:r>
+        <w:t>(</w:t>
+      </w:r>
+      <w:proofErr w:type="spellStart"/>
+      <w:proofErr w:type="gramEnd"/>
+      <w:r>
+        <w:rPr>
+          <w:u w:val="single"/>
+        </w:rPr>
+        <w:t>dni</w:t>
+      </w:r>
+      <w:proofErr w:type="spellEnd"/>
+      <w:r>
+        <w:t xml:space="preserve">, nombre,  apellidos, </w:t>
+      </w:r>
+      <w:proofErr w:type="spellStart"/>
+      <w:r>
+        <w:t>fNac</w:t>
+      </w:r>
+      <w:proofErr w:type="spellEnd"/>
+      <w:r>
+        <w:t xml:space="preserve">, </w:t>
+      </w:r>
+      <w:proofErr w:type="spellStart"/>
+      <w:r>
+        <w:t>nºCatastro</w:t>
+      </w:r>
+      <w:proofErr w:type="spellEnd"/>
+      <w:r>
+        <w:t>)</w:t>
+      </w:r>
+    </w:p>
+    <w:p>
+      <w:proofErr w:type="gramStart"/>
+      <w:r>
+        <w:rPr>
+          <w:b/>
+        </w:rPr>
+        <w:t>Impuestos</w:t>
+      </w:r>
+      <w:r>
+        <w:t>(</w:t>
+      </w:r>
+      <w:proofErr w:type="spellStart"/>
+      <w:proofErr w:type="gramEnd"/>
+      <w:r>
+        <w:rPr>
+          <w:u w:val="single"/>
+        </w:rPr>
+        <w:t>idImpuesto</w:t>
+      </w:r>
+      <w:proofErr w:type="spellEnd"/>
+      <w:r>
+        <w:t xml:space="preserve">, </w:t>
+      </w:r>
+      <w:proofErr w:type="spellStart"/>
+      <w:r>
+        <w:t>fechaVencimiento</w:t>
+      </w:r>
+      <w:proofErr w:type="spellEnd"/>
+      <w:r>
+        <w:t>,</w:t>
+      </w:r>
+      <w:r>
+        <w:t xml:space="preserve"> </w:t>
+      </w:r>
+      <w:proofErr w:type="spellStart"/>
+      <w:r>
+        <w:t>fechaInicio</w:t>
+      </w:r>
+      <w:proofErr w:type="spellEnd"/>
+      <w:r>
+        <w:t xml:space="preserve">,  importe , </w:t>
+      </w:r>
+      <w:proofErr w:type="spellStart"/>
+      <w:r>
+        <w:t>fechaActualPago</w:t>
+      </w:r>
+      <w:proofErr w:type="spellEnd"/>
+      <w:r>
+        <w:t>,</w:t>
+      </w:r>
+      <w:r>
+        <w:t xml:space="preserve"> </w:t>
+      </w:r>
+      <w:proofErr w:type="spellStart"/>
+      <w:r>
+        <w:t>nºCatastro</w:t>
+      </w:r>
+      <w:proofErr w:type="spellEnd"/>
+      <w:r>
+        <w:t xml:space="preserve">, </w:t>
+      </w:r>
+      <w:proofErr w:type="spellStart"/>
+      <w:r>
+        <w:t>dni</w:t>
+      </w:r>
+      <w:proofErr w:type="spellEnd"/>
+      <w:r>
+        <w:t xml:space="preserve">)   </w:t>
+      </w:r>
+    </w:p>
+    <w:p>
+      <w:proofErr w:type="gramStart"/>
+      <w:r>
+        <w:rPr>
+          <w:b/>
+        </w:rPr>
+        <w:t>Provincia</w:t>
+      </w:r>
+      <w:r>
+        <w:t>(</w:t>
+      </w:r>
+      <w:proofErr w:type="gramEnd"/>
+      <w:r>
+        <w:rPr>
+          <w:u w:val="single"/>
+        </w:rPr>
+        <w:t>código de provincia</w:t>
+      </w:r>
+      <w:r>
+        <w:rPr>
+          <w:u w:val="single"/>
+        </w:rPr>
+        <w:t>,</w:t>
+      </w:r>
+      <w:r>
+        <w:t xml:space="preserve"> nombre) </w:t>
+      </w:r>
+    </w:p>
+    <w:p>
+      <w:proofErr w:type="gramStart"/>
+      <w:r>
+        <w:rPr>
+          <w:b/>
+        </w:rPr>
+        <w:t>Barrios</w:t>
+      </w:r>
+      <w:r>
+        <w:t>(</w:t>
+      </w:r>
+      <w:proofErr w:type="spellStart"/>
+      <w:proofErr w:type="gramEnd"/>
+      <w:r>
+        <w:rPr>
+          <w:u w:val="single"/>
+        </w:rPr>
+        <w:t>idBarrio</w:t>
+      </w:r>
+      <w:proofErr w:type="spellEnd"/>
+      <w:r>
+        <w:t xml:space="preserve">, nombre, avgM2price, </w:t>
+      </w:r>
+      <w:proofErr w:type="spellStart"/>
+      <w:r>
+        <w:t>area</w:t>
+      </w:r>
+      <w:proofErr w:type="spellEnd"/>
+      <w:r>
+        <w:t xml:space="preserve">, </w:t>
+      </w:r>
+      <w:proofErr w:type="spellStart"/>
+      <w:r>
+        <w:t>coord</w:t>
+      </w:r>
+      <w:proofErr w:type="spellEnd"/>
+      <w:r>
+        <w:t xml:space="preserve">, </w:t>
+      </w:r>
+      <w:proofErr w:type="spellStart"/>
+      <w:r>
+        <w:t>zipCode</w:t>
+      </w:r>
+      <w:proofErr w:type="spellEnd"/>
+      <w:r>
+        <w:t xml:space="preserve">, </w:t>
+      </w:r>
+      <w:proofErr w:type="spellStart"/>
+      <w:r>
+        <w:t>idMunicipio</w:t>
+      </w:r>
+      <w:proofErr w:type="spellEnd"/>
+      <w:r>
+        <w:t>)</w:t>
+      </w:r>
+    </w:p>
+    <w:p>
+      <w:proofErr w:type="gramStart"/>
+      <w:r>
+        <w:rPr>
+          <w:b/>
+        </w:rPr>
+        <w:t>Municipios</w:t>
+      </w:r>
+      <w:r>
+        <w:t>(</w:t>
+      </w:r>
+      <w:proofErr w:type="spellStart"/>
+      <w:proofErr w:type="gramEnd"/>
+      <w:r>
+        <w:t>idMunicipio</w:t>
+      </w:r>
+      <w:proofErr w:type="spellEnd"/>
+      <w:r>
+        <w:t xml:space="preserve">, nombre, área, </w:t>
+      </w:r>
+      <w:proofErr w:type="spellStart"/>
+      <w:r>
+        <w:t>codigoProvincia</w:t>
+      </w:r>
+      <w:proofErr w:type="spellEnd"/>
+      <w:r>
+        <w:t>)</w:t>
+      </w:r>
+    </w:p>
     <w:p/>
+    <w:p>
+      <w:pPr>
+        <w:pStyle w:val="Sinespaciado"/>
+        <w:spacing w:before="240" w:after="240"/>
+        <w:rPr>
+          <w:rFonts w:ascii="Bahnschrift Light" w:hAnsi="Bahnschrift Light" w:cs="Arial"/>
+          <w:sz w:val="36"/>
+          <w:u w:val="single"/>
+        </w:rPr>
+      </w:pPr>
+    </w:p>
+    <w:p>
+      <w:pPr>
+        <w:pStyle w:val="Sinespaciado"/>
+        <w:spacing w:before="240" w:after="240"/>
+        <w:rPr>
+          <w:rFonts w:ascii="Bahnschrift Light" w:hAnsi="Bahnschrift Light" w:cs="Arial"/>
+          <w:sz w:val="36"/>
+          <w:u w:val="single"/>
+        </w:rPr>
+      </w:pPr>
+      <w:bookmarkStart w:id="0" w:name="_GoBack"/>
+      <w:r>
+        <w:rPr>
+          <w:noProof/>
+        </w:rPr>
+        <w:drawing>
+          <wp:anchor distT="0" distB="0" distL="114300" distR="114300" simplePos="0" relativeHeight="251663360" behindDoc="0" locked="0" layoutInCell="1" allowOverlap="1">
+            <wp:simplePos x="0" y="0"/>
+            <wp:positionH relativeFrom="margin">
+              <wp:align>right</wp:align>
+            </wp:positionH>
+            <wp:positionV relativeFrom="paragraph">
+              <wp:posOffset>801931</wp:posOffset>
+            </wp:positionV>
+            <wp:extent cx="5401945" cy="3236595"/>
+            <wp:effectExtent l="0" t="0" r="8255" b="1905"/>
+            <wp:wrapTopAndBottom/>
+            <wp:docPr id="4" name="Imagen 4"/>
+            <wp:cNvGraphicFramePr>
+              <a:graphicFrameLocks xmlns:a="http://schemas.openxmlformats.org/drawingml/2006/main" noChangeAspect="1"/>
+            </wp:cNvGraphicFramePr>
+            <a:graphic xmlns:a="http://schemas.openxmlformats.org/drawingml/2006/main">
+              <a:graphicData uri="http://schemas.openxmlformats.org/drawingml/2006/picture">
+                <pic:pic xmlns:pic="http://schemas.openxmlformats.org/drawingml/2006/picture">
+                  <pic:nvPicPr>
+                    <pic:cNvPr id="0" name="Picture 1"/>
+                    <pic:cNvPicPr>
+                      <a:picLocks noChangeAspect="1" noChangeArrowheads="1"/>
+                    </pic:cNvPicPr>
+                  </pic:nvPicPr>
+                  <pic:blipFill>
+                    <a:blip r:embed="rId14">
+                      <a:extLst>
+                        <a:ext uri="{28A0092B-C50C-407E-A947-70E740481C1C}">
+                          <a14:useLocalDpi xmlns:a14="http://schemas.microsoft.com/office/drawing/2010/main" val="0"/>
+                        </a:ext>
+                      </a:extLst>
+                    </a:blip>
+                    <a:srcRect/>
+                    <a:stretch>
+                      <a:fillRect/>
+                    </a:stretch>
+                  </pic:blipFill>
+                  <pic:spPr bwMode="auto">
+                    <a:xfrm>
+                      <a:off x="0" y="0"/>
+                      <a:ext cx="5401945" cy="3236595"/>
+                    </a:xfrm>
+                    <a:prstGeom prst="rect">
+                      <a:avLst/>
+                    </a:prstGeom>
+                    <a:noFill/>
+                    <a:ln>
+                      <a:noFill/>
+                    </a:ln>
+                  </pic:spPr>
+                </pic:pic>
+              </a:graphicData>
+            </a:graphic>
+          </wp:anchor>
+        </w:drawing>
+      </w:r>
+      <w:r>
+        <w:rPr>
+          <w:rFonts w:ascii="Bahnschrift Light" w:hAnsi="Bahnschrift Light" w:cs="Arial"/>
+          <w:sz w:val="36"/>
+          <w:u w:val="single"/>
+        </w:rPr>
+        <w:t>Esquema Físico</w:t>
+      </w:r>
+      <w:bookmarkEnd w:id="0"/>
+    </w:p>
     <w:sectPr>
-      <w:footerReference w:type="first" r:id="rId14"/>
+      <w:footerReference w:type="first" r:id="rId15"/>
       <w:pgSz w:w="11906" w:h="16838"/>
       <w:pgMar w:top="1134" w:right="1701" w:bottom="1134" w:left="1701" w:header="680" w:footer="1474" w:gutter="0"/>
       <w:cols w:space="708"/>
@@ -1047,7 +1481,7 @@
 </file>
 
 <file path=word/endnotes.xml><?xml version="1.0" encoding="utf-8"?>
-<w:endnotes xmlns:wpc="http://schemas.microsoft.com/office/word/2010/wordprocessingCanvas" xmlns:cx="http://schemas.microsoft.com/office/drawing/2014/chartex" xmlns:cx1="http://schemas.microsoft.com/office/drawing/2015/9/8/chartex" xmlns:mc="http://schemas.openxmlformats.org/markup-compatibility/2006" xmlns:o="urn:schemas-microsoft-com:office:office" xmlns:r="http://schemas.openxmlformats.org/officeDocument/2006/relationships" xmlns:m="http://schemas.openxmlformats.org/officeDocument/2006/math" xmlns:v="urn:schemas-microsoft-com:vml" xmlns:wp14="http://schemas.microsoft.com/office/word/2010/wordprocessingDrawing" xmlns:wp="http://schemas.openxmlformats.org/drawingml/2006/wordprocessingDrawing" xmlns:w10="urn:schemas-microsoft-com:office:word" xmlns:w="http://schemas.openxmlformats.org/wordprocessingml/2006/main" xmlns:w14="http://schemas.microsoft.com/office/word/2010/wordml" xmlns:w15="http://schemas.microsoft.com/office/word/2012/wordml" xmlns:w16se="http://schemas.microsoft.com/office/word/2015/wordml/symex" xmlns:wpg="http://schemas.microsoft.com/office/word/2010/wordprocessingGroup" xmlns:wpi="http://schemas.microsoft.com/office/word/2010/wordprocessingInk" xmlns:wne="http://schemas.microsoft.com/office/word/2006/wordml" xmlns:wps="http://schemas.microsoft.com/office/word/2010/wordprocessingShape" mc:Ignorable="w14 w15 w16se wp14">
+<w:endnotes xmlns:wpc="http://schemas.microsoft.com/office/word/2010/wordprocessingCanvas" xmlns:cx="http://schemas.microsoft.com/office/drawing/2014/chartex" xmlns:cx1="http://schemas.microsoft.com/office/drawing/2015/9/8/chartex" xmlns:cx2="http://schemas.microsoft.com/office/drawing/2015/10/21/chartex" xmlns:cx3="http://schemas.microsoft.com/office/drawing/2016/5/9/chartex" xmlns:cx4="http://schemas.microsoft.com/office/drawing/2016/5/10/chartex" xmlns:cx5="http://schemas.microsoft.com/office/drawing/2016/5/11/chartex" xmlns:cx6="http://schemas.microsoft.com/office/drawing/2016/5/12/chartex" xmlns:cx7="http://schemas.microsoft.com/office/drawing/2016/5/13/chartex" xmlns:cx8="http://schemas.microsoft.com/office/drawing/2016/5/14/chartex" xmlns:mc="http://schemas.openxmlformats.org/markup-compatibility/2006" xmlns:aink="http://schemas.microsoft.com/office/drawing/2016/ink" xmlns:am3d="http://schemas.microsoft.com/office/drawing/2017/model3d" xmlns:o="urn:schemas-microsoft-com:office:office" xmlns:r="http://schemas.openxmlformats.org/officeDocument/2006/relationships" xmlns:m="http://schemas.openxmlformats.org/officeDocument/2006/math" xmlns:v="urn:schemas-microsoft-com:vml" xmlns:wp14="http://schemas.microsoft.com/office/word/2010/wordprocessingDrawing" xmlns:wp="http://schemas.openxmlformats.org/drawingml/2006/wordprocessingDrawing" xmlns:w10="urn:schemas-microsoft-com:office:word" xmlns:w="http://schemas.openxmlformats.org/wordprocessingml/2006/main" xmlns:w14="http://schemas.microsoft.com/office/word/2010/wordml" xmlns:w15="http://schemas.microsoft.com/office/word/2012/wordml" xmlns:w16cid="http://schemas.microsoft.com/office/word/2016/wordml/cid" xmlns:w16se="http://schemas.microsoft.com/office/word/2015/wordml/symex" xmlns:wpg="http://schemas.microsoft.com/office/word/2010/wordprocessingGroup" xmlns:wpi="http://schemas.microsoft.com/office/word/2010/wordprocessingInk" xmlns:wne="http://schemas.microsoft.com/office/word/2006/wordml" xmlns:wps="http://schemas.microsoft.com/office/word/2010/wordprocessingShape" mc:Ignorable="w14 w15 w16se w16cid wp14">
   <w:endnote w:type="separator" w:id="-1">
     <w:p>
       <w:pPr>
@@ -1072,7 +1506,7 @@
 </file>
 
 <file path=word/footer1.xml><?xml version="1.0" encoding="utf-8"?>
-<w:ftr xmlns:wpc="http://schemas.microsoft.com/office/word/2010/wordprocessingCanvas" xmlns:cx="http://schemas.microsoft.com/office/drawing/2014/chartex" xmlns:cx1="http://schemas.microsoft.com/office/drawing/2015/9/8/chartex" xmlns:mc="http://schemas.openxmlformats.org/markup-compatibility/2006" xmlns:o="urn:schemas-microsoft-com:office:office" xmlns:r="http://schemas.openxmlformats.org/officeDocument/2006/relationships" xmlns:m="http://schemas.openxmlformats.org/officeDocument/2006/math" xmlns:v="urn:schemas-microsoft-com:vml" xmlns:wp14="http://schemas.microsoft.com/office/word/2010/wordprocessingDrawing" xmlns:wp="http://schemas.openxmlformats.org/drawingml/2006/wordprocessingDrawing" xmlns:w10="urn:schemas-microsoft-com:office:word" xmlns:w="http://schemas.openxmlformats.org/wordprocessingml/2006/main" xmlns:w14="http://schemas.microsoft.com/office/word/2010/wordml" xmlns:w15="http://schemas.microsoft.com/office/word/2012/wordml" xmlns:w16se="http://schemas.microsoft.com/office/word/2015/wordml/symex" xmlns:wpg="http://schemas.microsoft.com/office/word/2010/wordprocessingGroup" xmlns:wpi="http://schemas.microsoft.com/office/word/2010/wordprocessingInk" xmlns:wne="http://schemas.microsoft.com/office/word/2006/wordml" xmlns:wps="http://schemas.microsoft.com/office/word/2010/wordprocessingShape" mc:Ignorable="w14 w15 w16se wp14">
+<w:ftr xmlns:wpc="http://schemas.microsoft.com/office/word/2010/wordprocessingCanvas" xmlns:cx="http://schemas.microsoft.com/office/drawing/2014/chartex" xmlns:cx1="http://schemas.microsoft.com/office/drawing/2015/9/8/chartex" xmlns:cx2="http://schemas.microsoft.com/office/drawing/2015/10/21/chartex" xmlns:cx3="http://schemas.microsoft.com/office/drawing/2016/5/9/chartex" xmlns:cx4="http://schemas.microsoft.com/office/drawing/2016/5/10/chartex" xmlns:cx5="http://schemas.microsoft.com/office/drawing/2016/5/11/chartex" xmlns:cx6="http://schemas.microsoft.com/office/drawing/2016/5/12/chartex" xmlns:cx7="http://schemas.microsoft.com/office/drawing/2016/5/13/chartex" xmlns:cx8="http://schemas.microsoft.com/office/drawing/2016/5/14/chartex" xmlns:mc="http://schemas.openxmlformats.org/markup-compatibility/2006" xmlns:aink="http://schemas.microsoft.com/office/drawing/2016/ink" xmlns:am3d="http://schemas.microsoft.com/office/drawing/2017/model3d" xmlns:o="urn:schemas-microsoft-com:office:office" xmlns:r="http://schemas.openxmlformats.org/officeDocument/2006/relationships" xmlns:m="http://schemas.openxmlformats.org/officeDocument/2006/math" xmlns:v="urn:schemas-microsoft-com:vml" xmlns:wp14="http://schemas.microsoft.com/office/word/2010/wordprocessingDrawing" xmlns:wp="http://schemas.openxmlformats.org/drawingml/2006/wordprocessingDrawing" xmlns:w10="urn:schemas-microsoft-com:office:word" xmlns:w="http://schemas.openxmlformats.org/wordprocessingml/2006/main" xmlns:w14="http://schemas.microsoft.com/office/word/2010/wordml" xmlns:w15="http://schemas.microsoft.com/office/word/2012/wordml" xmlns:w16cid="http://schemas.microsoft.com/office/word/2016/wordml/cid" xmlns:w16se="http://schemas.microsoft.com/office/word/2015/wordml/symex" xmlns:wpg="http://schemas.microsoft.com/office/word/2010/wordprocessingGroup" xmlns:wpi="http://schemas.microsoft.com/office/word/2010/wordprocessingInk" xmlns:wne="http://schemas.microsoft.com/office/word/2006/wordml" xmlns:wps="http://schemas.microsoft.com/office/word/2010/wordprocessingShape" mc:Ignorable="w14 w15 w16se w16cid wp14">
   <w:p>
     <w:pPr>
       <w:pStyle w:val="Piedepgina"/>
@@ -1193,7 +1627,7 @@
 </file>
 
 <file path=word/footnotes.xml><?xml version="1.0" encoding="utf-8"?>
-<w:footnotes xmlns:wpc="http://schemas.microsoft.com/office/word/2010/wordprocessingCanvas" xmlns:cx="http://schemas.microsoft.com/office/drawing/2014/chartex" xmlns:cx1="http://schemas.microsoft.com/office/drawing/2015/9/8/chartex" xmlns:mc="http://schemas.openxmlformats.org/markup-compatibility/2006" xmlns:o="urn:schemas-microsoft-com:office:office" xmlns:r="http://schemas.openxmlformats.org/officeDocument/2006/relationships" xmlns:m="http://schemas.openxmlformats.org/officeDocument/2006/math" xmlns:v="urn:schemas-microsoft-com:vml" xmlns:wp14="http://schemas.microsoft.com/office/word/2010/wordprocessingDrawing" xmlns:wp="http://schemas.openxmlformats.org/drawingml/2006/wordprocessingDrawing" xmlns:w10="urn:schemas-microsoft-com:office:word" xmlns:w="http://schemas.openxmlformats.org/wordprocessingml/2006/main" xmlns:w14="http://schemas.microsoft.com/office/word/2010/wordml" xmlns:w15="http://schemas.microsoft.com/office/word/2012/wordml" xmlns:w16se="http://schemas.microsoft.com/office/word/2015/wordml/symex" xmlns:wpg="http://schemas.microsoft.com/office/word/2010/wordprocessingGroup" xmlns:wpi="http://schemas.microsoft.com/office/word/2010/wordprocessingInk" xmlns:wne="http://schemas.microsoft.com/office/word/2006/wordml" xmlns:wps="http://schemas.microsoft.com/office/word/2010/wordprocessingShape" mc:Ignorable="w14 w15 w16se wp14">
+<w:footnotes xmlns:wpc="http://schemas.microsoft.com/office/word/2010/wordprocessingCanvas" xmlns:cx="http://schemas.microsoft.com/office/drawing/2014/chartex" xmlns:cx1="http://schemas.microsoft.com/office/drawing/2015/9/8/chartex" xmlns:cx2="http://schemas.microsoft.com/office/drawing/2015/10/21/chartex" xmlns:cx3="http://schemas.microsoft.com/office/drawing/2016/5/9/chartex" xmlns:cx4="http://schemas.microsoft.com/office/drawing/2016/5/10/chartex" xmlns:cx5="http://schemas.microsoft.com/office/drawing/2016/5/11/chartex" xmlns:cx6="http://schemas.microsoft.com/office/drawing/2016/5/12/chartex" xmlns:cx7="http://schemas.microsoft.com/office/drawing/2016/5/13/chartex" xmlns:cx8="http://schemas.microsoft.com/office/drawing/2016/5/14/chartex" xmlns:mc="http://schemas.openxmlformats.org/markup-compatibility/2006" xmlns:aink="http://schemas.microsoft.com/office/drawing/2016/ink" xmlns:am3d="http://schemas.microsoft.com/office/drawing/2017/model3d" xmlns:o="urn:schemas-microsoft-com:office:office" xmlns:r="http://schemas.openxmlformats.org/officeDocument/2006/relationships" xmlns:m="http://schemas.openxmlformats.org/officeDocument/2006/math" xmlns:v="urn:schemas-microsoft-com:vml" xmlns:wp14="http://schemas.microsoft.com/office/word/2010/wordprocessingDrawing" xmlns:wp="http://schemas.openxmlformats.org/drawingml/2006/wordprocessingDrawing" xmlns:w10="urn:schemas-microsoft-com:office:word" xmlns:w="http://schemas.openxmlformats.org/wordprocessingml/2006/main" xmlns:w14="http://schemas.microsoft.com/office/word/2010/wordml" xmlns:w15="http://schemas.microsoft.com/office/word/2012/wordml" xmlns:w16cid="http://schemas.microsoft.com/office/word/2016/wordml/cid" xmlns:w16se="http://schemas.microsoft.com/office/word/2015/wordml/symex" xmlns:wpg="http://schemas.microsoft.com/office/word/2010/wordprocessingGroup" xmlns:wpi="http://schemas.microsoft.com/office/word/2010/wordprocessingInk" xmlns:wne="http://schemas.microsoft.com/office/word/2006/wordml" xmlns:wps="http://schemas.microsoft.com/office/word/2010/wordprocessingShape" mc:Ignorable="w14 w15 w16se w16cid wp14">
   <w:footnote w:type="separator" w:id="-1">
     <w:p>
       <w:pPr>
@@ -1218,7 +1652,7 @@
 </file>
 
 <file path=word/numbering.xml><?xml version="1.0" encoding="utf-8"?>
-<w:numbering xmlns:wpc="http://schemas.microsoft.com/office/word/2010/wordprocessingCanvas" xmlns:cx="http://schemas.microsoft.com/office/drawing/2014/chartex" xmlns:cx1="http://schemas.microsoft.com/office/drawing/2015/9/8/chartex" xmlns:mc="http://schemas.openxmlformats.org/markup-compatibility/2006" xmlns:o="urn:schemas-microsoft-com:office:office" xmlns:r="http://schemas.openxmlformats.org/officeDocument/2006/relationships" xmlns:m="http://schemas.openxmlformats.org/officeDocument/2006/math" xmlns:v="urn:schemas-microsoft-com:vml" xmlns:wp14="http://schemas.microsoft.com/office/word/2010/wordprocessingDrawing" xmlns:wp="http://schemas.openxmlformats.org/drawingml/2006/wordprocessingDrawing" xmlns:w10="urn:schemas-microsoft-com:office:word" xmlns:w="http://schemas.openxmlformats.org/wordprocessingml/2006/main" xmlns:w14="http://schemas.microsoft.com/office/word/2010/wordml" xmlns:w15="http://schemas.microsoft.com/office/word/2012/wordml" xmlns:w16se="http://schemas.microsoft.com/office/word/2015/wordml/symex" xmlns:wpg="http://schemas.microsoft.com/office/word/2010/wordprocessingGroup" xmlns:wpi="http://schemas.microsoft.com/office/word/2010/wordprocessingInk" xmlns:wne="http://schemas.microsoft.com/office/word/2006/wordml" xmlns:wps="http://schemas.microsoft.com/office/word/2010/wordprocessingShape" mc:Ignorable="w14 w15 w16se wp14">
+<w:numbering xmlns:wpc="http://schemas.microsoft.com/office/word/2010/wordprocessingCanvas" xmlns:cx="http://schemas.microsoft.com/office/drawing/2014/chartex" xmlns:cx1="http://schemas.microsoft.com/office/drawing/2015/9/8/chartex" xmlns:cx2="http://schemas.microsoft.com/office/drawing/2015/10/21/chartex" xmlns:cx3="http://schemas.microsoft.com/office/drawing/2016/5/9/chartex" xmlns:cx4="http://schemas.microsoft.com/office/drawing/2016/5/10/chartex" xmlns:cx5="http://schemas.microsoft.com/office/drawing/2016/5/11/chartex" xmlns:cx6="http://schemas.microsoft.com/office/drawing/2016/5/12/chartex" xmlns:cx7="http://schemas.microsoft.com/office/drawing/2016/5/13/chartex" xmlns:cx8="http://schemas.microsoft.com/office/drawing/2016/5/14/chartex" xmlns:mc="http://schemas.openxmlformats.org/markup-compatibility/2006" xmlns:aink="http://schemas.microsoft.com/office/drawing/2016/ink" xmlns:am3d="http://schemas.microsoft.com/office/drawing/2017/model3d" xmlns:o="urn:schemas-microsoft-com:office:office" xmlns:r="http://schemas.openxmlformats.org/officeDocument/2006/relationships" xmlns:m="http://schemas.openxmlformats.org/officeDocument/2006/math" xmlns:v="urn:schemas-microsoft-com:vml" xmlns:wp14="http://schemas.microsoft.com/office/word/2010/wordprocessingDrawing" xmlns:wp="http://schemas.openxmlformats.org/drawingml/2006/wordprocessingDrawing" xmlns:w10="urn:schemas-microsoft-com:office:word" xmlns:w="http://schemas.openxmlformats.org/wordprocessingml/2006/main" xmlns:w14="http://schemas.microsoft.com/office/word/2010/wordml" xmlns:w15="http://schemas.microsoft.com/office/word/2012/wordml" xmlns:w16cid="http://schemas.microsoft.com/office/word/2016/wordml/cid" xmlns:w16se="http://schemas.microsoft.com/office/word/2015/wordml/symex" xmlns:wpg="http://schemas.microsoft.com/office/word/2010/wordprocessingGroup" xmlns:wpi="http://schemas.microsoft.com/office/word/2010/wordprocessingInk" xmlns:wne="http://schemas.microsoft.com/office/word/2006/wordml" xmlns:wps="http://schemas.microsoft.com/office/word/2010/wordprocessingShape" mc:Ignorable="w14 w15 w16se w16cid wp14">
   <w:abstractNum w:abstractNumId="0" w15:restartNumberingAfterBreak="0">
     <w:nsid w:val="14BF24E8"/>
     <w:multiLevelType w:val="hybridMultilevel"/>
@@ -1499,7 +1933,7 @@
 </file>
 
 <file path=word/styles.xml><?xml version="1.0" encoding="utf-8"?>
-<w:styles xmlns:mc="http://schemas.openxmlformats.org/markup-compatibility/2006" xmlns:r="http://schemas.openxmlformats.org/officeDocument/2006/relationships" xmlns:w="http://schemas.openxmlformats.org/wordprocessingml/2006/main" xmlns:w14="http://schemas.microsoft.com/office/word/2010/wordml" xmlns:w15="http://schemas.microsoft.com/office/word/2012/wordml" xmlns:w16se="http://schemas.microsoft.com/office/word/2015/wordml/symex" mc:Ignorable="w14 w15 w16se">
+<w:styles xmlns:mc="http://schemas.openxmlformats.org/markup-compatibility/2006" xmlns:r="http://schemas.openxmlformats.org/officeDocument/2006/relationships" xmlns:w="http://schemas.openxmlformats.org/wordprocessingml/2006/main" xmlns:w14="http://schemas.microsoft.com/office/word/2010/wordml" xmlns:w15="http://schemas.microsoft.com/office/word/2012/wordml" xmlns:w16cid="http://schemas.microsoft.com/office/word/2016/wordml/cid" xmlns:w16se="http://schemas.microsoft.com/office/word/2015/wordml/symex" mc:Ignorable="w14 w15 w16se w16cid">
   <w:docDefaults>
     <w:rPrDefault>
       <w:rPr>
@@ -1515,7 +1949,7 @@
       </w:pPr>
     </w:pPrDefault>
   </w:docDefaults>
-  <w:latentStyles w:defLockedState="0" w:defUIPriority="99" w:defSemiHidden="0" w:defUnhideWhenUsed="0" w:defQFormat="0" w:count="371">
+  <w:latentStyles w:defLockedState="0" w:defUIPriority="99" w:defSemiHidden="0" w:defUnhideWhenUsed="0" w:defQFormat="0" w:count="375">
     <w:lsdException w:name="Normal" w:uiPriority="0" w:qFormat="1"/>
     <w:lsdException w:name="heading 1" w:uiPriority="9" w:qFormat="1"/>
     <w:lsdException w:name="heading 2" w:semiHidden="1" w:uiPriority="9" w:unhideWhenUsed="1" w:qFormat="1"/>
@@ -1887,6 +2321,10 @@
     <w:lsdException w:name="List Table 5 Dark Accent 6" w:uiPriority="50"/>
     <w:lsdException w:name="List Table 6 Colorful Accent 6" w:uiPriority="51"/>
     <w:lsdException w:name="List Table 7 Colorful Accent 6" w:uiPriority="52"/>
+    <w:lsdException w:name="Mention" w:semiHidden="1" w:unhideWhenUsed="1"/>
+    <w:lsdException w:name="Smart Hyperlink" w:semiHidden="1" w:unhideWhenUsed="1"/>
+    <w:lsdException w:name="Hashtag" w:semiHidden="1" w:unhideWhenUsed="1"/>
+    <w:lsdException w:name="Unresolved Mention" w:semiHidden="1" w:unhideWhenUsed="1"/>
   </w:latentStyles>
   <w:style w:type="paragraph" w:default="1" w:styleId="Normal">
     <w:name w:val="Normal"/>

</xml_diff>